<commit_message>
pequeñas modificaciones en el documento de planificacion de la primera iteracion.
</commit_message>
<xml_diff>
--- a/repository/S.A.P.O/Proyecto/01_Alcance/Planificar iteraciones del proyecto/Planificacion Primera  Iteración.docx
+++ b/repository/S.A.P.O/Proyecto/01_Alcance/Planificar iteraciones del proyecto/Planificacion Primera  Iteración.docx
@@ -1,6 +1,6 @@
 
 <file path=word/document.xml><?xml version="1.0" encoding="utf-8"?>
-<w:document xmlns:wpc="http://schemas.microsoft.com/office/word/2010/wordprocessingCanvas" xmlns:mc="http://schemas.openxmlformats.org/markup-compatibility/2006" xmlns:o="urn:schemas-microsoft-com:office:office" xmlns:r="http://schemas.openxmlformats.org/officeDocument/2006/relationships" xmlns:m="http://schemas.openxmlformats.org/officeDocument/2006/math" xmlns:v="urn:schemas-microsoft-com:vml" xmlns:wp14="http://schemas.microsoft.com/office/word/2010/wordprocessingDrawing" xmlns:wp="http://schemas.openxmlformats.org/drawingml/2006/wordprocessingDrawing" xmlns:w10="urn:schemas-microsoft-com:office:word" xmlns:w="http://schemas.openxmlformats.org/wordprocessingml/2006/main" xmlns:w14="http://schemas.microsoft.com/office/word/2010/wordml" xmlns:w15="http://schemas.microsoft.com/office/word/2012/wordml" xmlns:wpg="http://schemas.microsoft.com/office/word/2010/wordprocessingGroup" xmlns:wpi="http://schemas.microsoft.com/office/word/2010/wordprocessingInk" xmlns:wne="http://schemas.microsoft.com/office/word/2006/wordml" xmlns:wps="http://schemas.microsoft.com/office/word/2010/wordprocessingShape" mc:Ignorable="w14 w15 wp14">
+<w:document xmlns:ve="http://schemas.openxmlformats.org/markup-compatibility/2006" xmlns:o="urn:schemas-microsoft-com:office:office" xmlns:r="http://schemas.openxmlformats.org/officeDocument/2006/relationships" xmlns:m="http://schemas.openxmlformats.org/officeDocument/2006/math" xmlns:v="urn:schemas-microsoft-com:vml" xmlns:wp="http://schemas.openxmlformats.org/drawingml/2006/wordprocessingDrawing" xmlns:w10="urn:schemas-microsoft-com:office:word" xmlns:w="http://schemas.openxmlformats.org/wordprocessingml/2006/main" xmlns:wne="http://schemas.microsoft.com/office/word/2006/wordml">
   <w:body>
     <w:sdt>
       <w:sdtPr>
@@ -23,334 +23,99 @@
               <w:noProof/>
               <w:lang w:eastAsia="es-AR"/>
             </w:rPr>
-            <mc:AlternateContent>
-              <mc:Choice Requires="wpg">
-                <w:drawing>
-                  <wp:anchor distT="0" distB="0" distL="114300" distR="114300" simplePos="0" relativeHeight="251659264" behindDoc="1" locked="0" layoutInCell="1" allowOverlap="1" wp14:anchorId="1FD4203A" wp14:editId="27E51422">
-                    <wp:simplePos x="0" y="0"/>
-                    <wp:positionH relativeFrom="page">
-                      <wp:align>center</wp:align>
-                    </wp:positionH>
-                    <wp:positionV relativeFrom="page">
-                      <wp:align>center</wp:align>
-                    </wp:positionV>
-                    <wp:extent cx="6864824" cy="9123528"/>
-                    <wp:effectExtent l="0" t="0" r="2540" b="635"/>
-                    <wp:wrapNone/>
-                    <wp:docPr id="193" name="Grupo 193"/>
-                    <wp:cNvGraphicFramePr/>
-                    <a:graphic xmlns:a="http://schemas.openxmlformats.org/drawingml/2006/main">
-                      <a:graphicData uri="http://schemas.microsoft.com/office/word/2010/wordprocessingGroup">
-                        <wpg:wgp>
-                          <wpg:cNvGrpSpPr/>
-                          <wpg:grpSpPr>
-                            <a:xfrm>
-                              <a:off x="0" y="0"/>
-                              <a:ext cx="6864824" cy="9123528"/>
-                              <a:chOff x="0" y="0"/>
-                              <a:chExt cx="6864824" cy="9123528"/>
-                            </a:xfrm>
-                          </wpg:grpSpPr>
-                          <wps:wsp>
-                            <wps:cNvPr id="194" name="Rectángulo 194"/>
-                            <wps:cNvSpPr/>
-                            <wps:spPr>
-                              <a:xfrm>
-                                <a:off x="0" y="0"/>
-                                <a:ext cx="6858000" cy="1371600"/>
-                              </a:xfrm>
-                              <a:prstGeom prst="rect">
-                                <a:avLst/>
-                              </a:prstGeom>
-                              <a:solidFill>
-                                <a:schemeClr val="accent1"/>
-                              </a:solidFill>
-                              <a:ln>
-                                <a:noFill/>
-                              </a:ln>
-                            </wps:spPr>
-                            <wps:style>
-                              <a:lnRef idx="2">
-                                <a:schemeClr val="accent1">
-                                  <a:shade val="50000"/>
-                                </a:schemeClr>
-                              </a:lnRef>
-                              <a:fillRef idx="1">
-                                <a:schemeClr val="accent1"/>
-                              </a:fillRef>
-                              <a:effectRef idx="0">
-                                <a:schemeClr val="accent1"/>
-                              </a:effectRef>
-                              <a:fontRef idx="minor">
-                                <a:schemeClr val="lt1"/>
-                              </a:fontRef>
-                            </wps:style>
-                            <wps:bodyPr rot="0" spcFirstLastPara="0" vertOverflow="overflow" horzOverflow="overflow" vert="horz" wrap="square" lIns="91440" tIns="45720" rIns="91440" bIns="45720" numCol="1" spcCol="0" rtlCol="0" fromWordArt="0" anchor="ctr" anchorCtr="0" forceAA="0" compatLnSpc="1">
-                              <a:prstTxWarp prst="textNoShape">
-                                <a:avLst/>
-                              </a:prstTxWarp>
-                              <a:noAutofit/>
-                            </wps:bodyPr>
-                          </wps:wsp>
-                          <wps:wsp>
-                            <wps:cNvPr id="195" name="Rectángulo 195"/>
-                            <wps:cNvSpPr/>
-                            <wps:spPr>
-                              <a:xfrm>
-                                <a:off x="0" y="4094328"/>
-                                <a:ext cx="6858000" cy="5029200"/>
-                              </a:xfrm>
-                              <a:prstGeom prst="rect">
-                                <a:avLst/>
-                              </a:prstGeom>
-                              <a:solidFill>
-                                <a:schemeClr val="accent1"/>
-                              </a:solidFill>
-                              <a:ln>
-                                <a:noFill/>
-                              </a:ln>
-                            </wps:spPr>
-                            <wps:style>
-                              <a:lnRef idx="2">
-                                <a:schemeClr val="accent1">
-                                  <a:shade val="50000"/>
-                                </a:schemeClr>
-                              </a:lnRef>
-                              <a:fillRef idx="1">
-                                <a:schemeClr val="accent1"/>
-                              </a:fillRef>
-                              <a:effectRef idx="0">
-                                <a:schemeClr val="accent1"/>
-                              </a:effectRef>
-                              <a:fontRef idx="minor">
-                                <a:schemeClr val="lt1"/>
-                              </a:fontRef>
-                            </wps:style>
-                            <wps:txbx>
-                              <w:txbxContent>
-                                <w:p>
-                                  <w:pPr>
-                                    <w:pStyle w:val="Sinespaciado"/>
-                                    <w:spacing w:before="120"/>
-                                    <w:jc w:val="center"/>
-                                    <w:rPr>
-                                      <w:color w:val="FFFFFF" w:themeColor="background1"/>
-                                    </w:rPr>
-                                  </w:pPr>
-                                </w:p>
-                                <w:p>
-                                  <w:pPr>
-                                    <w:pStyle w:val="Sinespaciado"/>
-                                    <w:spacing w:before="120"/>
-                                    <w:jc w:val="center"/>
-                                    <w:rPr>
-                                      <w:color w:val="FFFFFF" w:themeColor="background1"/>
-                                    </w:rPr>
-                                  </w:pPr>
-                                  <w:r>
-                                    <w:rPr>
-                                      <w:color w:val="FFFFFF" w:themeColor="background1"/>
-                                      <w:lang w:val="es-ES"/>
-                                    </w:rPr>
-                                    <w:t>  </w:t>
-                                  </w:r>
-                                  <w:sdt>
-                                    <w:sdtPr>
-                                      <w:rPr>
-                                        <w:color w:val="FFFFFF" w:themeColor="background1"/>
-                                      </w:rPr>
-                                      <w:alias w:val="Dirección"/>
-                                      <w:tag w:val=""/>
-                                      <w:id w:val="-253358678"/>
-                                      <w:showingPlcHdr/>
-                                      <w:dataBinding w:prefixMappings="xmlns:ns0='http://schemas.microsoft.com/office/2006/coverPageProps' " w:xpath="/ns0:CoverPageProperties[1]/ns0:CompanyAddress[1]" w:storeItemID="{55AF091B-3C7A-41E3-B477-F2FDAA23CFDA}"/>
-                                      <w:text/>
-                                    </w:sdtPr>
-                                    <w:sdtEndPr/>
-                                    <w:sdtContent>
-                                      <w:r>
-                                        <w:rPr>
-                                          <w:color w:val="FFFFFF" w:themeColor="background1"/>
-                                        </w:rPr>
-                                        <w:t xml:space="preserve">     </w:t>
-                                      </w:r>
-                                    </w:sdtContent>
-                                  </w:sdt>
-                                </w:p>
-                              </w:txbxContent>
-                            </wps:txbx>
-                            <wps:bodyPr rot="0" spcFirstLastPara="0" vertOverflow="overflow" horzOverflow="overflow" vert="horz" wrap="square" lIns="457200" tIns="731520" rIns="457200" bIns="457200" numCol="1" spcCol="0" rtlCol="0" fromWordArt="0" anchor="b" anchorCtr="0" forceAA="0" compatLnSpc="1">
-                              <a:prstTxWarp prst="textNoShape">
-                                <a:avLst/>
-                              </a:prstTxWarp>
-                              <a:noAutofit/>
-                            </wps:bodyPr>
-                          </wps:wsp>
-                          <wps:wsp>
-                            <wps:cNvPr id="196" name="Cuadro de texto 196"/>
-                            <wps:cNvSpPr txBox="1"/>
-                            <wps:spPr>
-                              <a:xfrm>
-                                <a:off x="6824" y="1371600"/>
-                                <a:ext cx="6858000" cy="2722728"/>
-                              </a:xfrm>
-                              <a:prstGeom prst="rect">
-                                <a:avLst/>
-                              </a:prstGeom>
-                              <a:solidFill>
-                                <a:schemeClr val="bg1"/>
-                              </a:solidFill>
-                              <a:ln w="6350">
-                                <a:noFill/>
-                              </a:ln>
-                              <a:effectLst/>
-                            </wps:spPr>
-                            <wps:style>
-                              <a:lnRef idx="0">
-                                <a:schemeClr val="accent1"/>
-                              </a:lnRef>
-                              <a:fillRef idx="0">
-                                <a:schemeClr val="accent1"/>
-                              </a:fillRef>
-                              <a:effectRef idx="0">
-                                <a:schemeClr val="accent1"/>
-                              </a:effectRef>
-                              <a:fontRef idx="minor">
-                                <a:schemeClr val="dk1"/>
-                              </a:fontRef>
-                            </wps:style>
-                            <wps:txbx>
-                              <w:txbxContent>
-                                <w:sdt>
-                                  <w:sdtPr>
-                                    <w:rPr>
-                                      <w:rFonts w:asciiTheme="majorHAnsi" w:eastAsiaTheme="majorEastAsia" w:hAnsiTheme="majorHAnsi" w:cstheme="majorBidi"/>
-                                      <w:spacing w:val="-10"/>
-                                      <w:kern w:val="28"/>
-                                      <w:sz w:val="96"/>
-                                      <w:szCs w:val="96"/>
-                                    </w:rPr>
-                                    <w:alias w:val="Título"/>
-                                    <w:tag w:val=""/>
-                                    <w:id w:val="-9991715"/>
-                                    <w:dataBinding w:prefixMappings="xmlns:ns0='http://purl.org/dc/elements/1.1/' xmlns:ns1='http://schemas.openxmlformats.org/package/2006/metadata/core-properties' " w:xpath="/ns1:coreProperties[1]/ns0:title[1]" w:storeItemID="{6C3C8BC8-F283-45AE-878A-BAB7291924A1}"/>
-                                    <w:text/>
-                                  </w:sdtPr>
-                                  <w:sdtEndPr/>
-                                  <w:sdtContent>
-                                    <w:p>
-                                      <w:pPr>
-                                        <w:pStyle w:val="Sinespaciado"/>
-                                        <w:jc w:val="center"/>
-                                        <w:rPr>
-                                          <w:rFonts w:asciiTheme="majorHAnsi" w:eastAsiaTheme="majorEastAsia" w:hAnsiTheme="majorHAnsi" w:cstheme="majorBidi"/>
-                                          <w:caps/>
-                                          <w:color w:val="5B9BD5" w:themeColor="accent1"/>
-                                          <w:sz w:val="72"/>
-                                          <w:szCs w:val="72"/>
-                                        </w:rPr>
-                                      </w:pPr>
-                                      <w:r>
-                                        <w:rPr>
-                                          <w:rFonts w:asciiTheme="majorHAnsi" w:eastAsiaTheme="majorEastAsia" w:hAnsiTheme="majorHAnsi" w:cstheme="majorBidi"/>
-                                          <w:spacing w:val="-10"/>
-                                          <w:kern w:val="28"/>
-                                          <w:sz w:val="96"/>
-                                          <w:szCs w:val="96"/>
-                                        </w:rPr>
-                                        <w:t>Iteración N° X</w:t>
-                                      </w:r>
-                                    </w:p>
-                                  </w:sdtContent>
-                                </w:sdt>
-                              </w:txbxContent>
-                            </wps:txbx>
-                            <wps:bodyPr rot="0" spcFirstLastPara="0" vertOverflow="overflow" horzOverflow="overflow" vert="horz" wrap="square" lIns="457200" tIns="91440" rIns="457200" bIns="91440" numCol="1" spcCol="0" rtlCol="0" fromWordArt="0" anchor="ctr" anchorCtr="0" forceAA="0" compatLnSpc="1">
-                              <a:prstTxWarp prst="textNoShape">
-                                <a:avLst/>
-                              </a:prstTxWarp>
-                              <a:noAutofit/>
-                            </wps:bodyPr>
-                          </wps:wsp>
-                        </wpg:wgp>
-                      </a:graphicData>
-                    </a:graphic>
-                    <wp14:sizeRelH relativeFrom="page">
-                      <wp14:pctWidth>88200</wp14:pctWidth>
-                    </wp14:sizeRelH>
-                    <wp14:sizeRelV relativeFrom="page">
-                      <wp14:pctHeight>90900</wp14:pctHeight>
-                    </wp14:sizeRelV>
-                  </wp:anchor>
-                </w:drawing>
-              </mc:Choice>
-              <mc:Fallback>
-                <w:pict>
-                  <v:group w14:anchorId="1FD4203A" id="Grupo 193" o:spid="_x0000_s1026" style="position:absolute;margin-left:0;margin-top:0;width:540.55pt;height:718.4pt;z-index:-251657216;mso-width-percent:882;mso-height-percent:909;mso-position-horizontal:center;mso-position-horizontal-relative:page;mso-position-vertical:center;mso-position-vertical-relative:page;mso-width-percent:882;mso-height-percent:909" coordsize="68648,91235" o:gfxdata="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">
-                    <v:rect id="Rectángulo 194" o:spid="_x0000_s1027" style="position:absolute;width:68580;height:13716;visibility:visible;mso-wrap-style:square;v-text-anchor:middle" o:gfxdata="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" fillcolor="#5b9bd5 [3204]" stroked="f" strokeweight="1pt"/>
-                    <v:rect id="Rectángulo 195" o:spid="_x0000_s1028" style="position:absolute;top:40943;width:68580;height:50292;visibility:visible;mso-wrap-style:square;v-text-anchor:bottom" o:gfxdata="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" fillcolor="#5b9bd5 [3204]" stroked="f" strokeweight="1pt">
-                      <v:textbox inset="36pt,57.6pt,36pt,36pt">
-                        <w:txbxContent>
+            <w:pict>
+              <v:group id="Grupo 193" o:spid="_x0000_s1026" style="position:absolute;margin-left:0;margin-top:0;width:540.55pt;height:718.4pt;z-index:-251657216;mso-width-percent:882;mso-height-percent:909;mso-position-horizontal:center;mso-position-horizontal-relative:page;mso-position-vertical:center;mso-position-vertical-relative:page;mso-width-percent:882;mso-height-percent:909" coordsize="68648,91235" o:gfxdata="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">
+                <v:rect id="Rectángulo 194" o:spid="_x0000_s1027" style="position:absolute;width:68580;height:13716;visibility:visible;v-text-anchor:middle" o:gfxdata="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" fillcolor="#5b9bd5 [3204]" stroked="f" strokeweight="1pt"/>
+                <v:rect id="Rectángulo 195" o:spid="_x0000_s1028" style="position:absolute;top:40943;width:68580;height:50292;visibility:visible;v-text-anchor:bottom" o:gfxdata="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" fillcolor="#5b9bd5 [3204]" stroked="f" strokeweight="1pt">
+                  <v:textbox inset="36pt,57.6pt,36pt,36pt">
+                    <w:txbxContent>
+                      <w:p>
+                        <w:pPr>
+                          <w:pStyle w:val="Sinespaciado"/>
+                          <w:spacing w:before="120"/>
+                          <w:jc w:val="center"/>
+                          <w:rPr>
+                            <w:color w:val="FFFFFF" w:themeColor="background1"/>
+                          </w:rPr>
+                        </w:pPr>
+                      </w:p>
+                      <w:p>
+                        <w:pPr>
+                          <w:pStyle w:val="Sinespaciado"/>
+                          <w:spacing w:before="120"/>
+                          <w:jc w:val="center"/>
+                          <w:rPr>
+                            <w:color w:val="FFFFFF" w:themeColor="background1"/>
+                          </w:rPr>
+                        </w:pPr>
+                        <w:r>
+                          <w:rPr>
+                            <w:color w:val="FFFFFF" w:themeColor="background1"/>
+                            <w:lang w:val="es-ES"/>
+                          </w:rPr>
+                          <w:t>  </w:t>
+                        </w:r>
+                        <w:sdt>
+                          <w:sdtPr>
+                            <w:rPr>
+                              <w:color w:val="FFFFFF" w:themeColor="background1"/>
+                            </w:rPr>
+                            <w:alias w:val="Dirección"/>
+                            <w:tag w:val=""/>
+                            <w:id w:val="-253358678"/>
+                            <w:showingPlcHdr/>
+                            <w:dataBinding w:prefixMappings="xmlns:ns0='http://schemas.microsoft.com/office/2006/coverPageProps' " w:xpath="/ns0:CoverPageProperties[1]/ns0:CompanyAddress[1]" w:storeItemID="{55AF091B-3C7A-41E3-B477-F2FDAA23CFDA}"/>
+                            <w:text/>
+                          </w:sdtPr>
+                          <w:sdtContent>
+                            <w:r>
+                              <w:rPr>
+                                <w:color w:val="FFFFFF" w:themeColor="background1"/>
+                              </w:rPr>
+                              <w:t xml:space="preserve">     </w:t>
+                            </w:r>
+                          </w:sdtContent>
+                        </w:sdt>
+                      </w:p>
+                    </w:txbxContent>
+                  </v:textbox>
+                </v:rect>
+                <v:shapetype id="_x0000_t202" coordsize="21600,21600" o:spt="202" path="m,l,21600r21600,l21600,xe">
+                  <v:stroke joinstyle="miter"/>
+                  <v:path gradientshapeok="t" o:connecttype="rect"/>
+                </v:shapetype>
+                <v:shape id="Cuadro de texto 196" o:spid="_x0000_s1029" type="#_x0000_t202" style="position:absolute;left:68;top:13716;width:68580;height:27227;visibility:visible;v-text-anchor:middle" o:gfxdata="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" fillcolor="white [3212]" stroked="f" strokeweight=".5pt">
+                  <v:textbox inset="36pt,7.2pt,36pt,7.2pt">
+                    <w:txbxContent>
+                      <w:sdt>
+                        <w:sdtPr>
+                          <w:rPr>
+                            <w:rFonts w:asciiTheme="majorHAnsi" w:eastAsiaTheme="majorEastAsia" w:hAnsiTheme="majorHAnsi" w:cstheme="majorBidi"/>
+                            <w:spacing w:val="-10"/>
+                            <w:kern w:val="28"/>
+                            <w:sz w:val="96"/>
+                            <w:szCs w:val="96"/>
+                          </w:rPr>
+                          <w:alias w:val="Título"/>
+                          <w:tag w:val=""/>
+                          <w:id w:val="-9991715"/>
+                          <w:dataBinding w:prefixMappings="xmlns:ns0='http://purl.org/dc/elements/1.1/' xmlns:ns1='http://schemas.openxmlformats.org/package/2006/metadata/core-properties' " w:xpath="/ns1:coreProperties[1]/ns0:title[1]" w:storeItemID="{6C3C8BC8-F283-45AE-878A-BAB7291924A1}"/>
+                          <w:text/>
+                        </w:sdtPr>
+                        <w:sdtContent>
                           <w:p>
                             <w:pPr>
                               <w:pStyle w:val="Sinespaciado"/>
-                              <w:spacing w:before="120"/>
                               <w:jc w:val="center"/>
                               <w:rPr>
-                                <w:color w:val="FFFFFF" w:themeColor="background1"/>
-                              </w:rPr>
-                            </w:pPr>
-                          </w:p>
-                          <w:p>
-                            <w:pPr>
-                              <w:pStyle w:val="Sinespaciado"/>
-                              <w:spacing w:before="120"/>
-                              <w:jc w:val="center"/>
-                              <w:rPr>
-                                <w:color w:val="FFFFFF" w:themeColor="background1"/>
+                                <w:rFonts w:asciiTheme="majorHAnsi" w:eastAsiaTheme="majorEastAsia" w:hAnsiTheme="majorHAnsi" w:cstheme="majorBidi"/>
+                                <w:caps/>
+                                <w:color w:val="5B9BD5" w:themeColor="accent1"/>
+                                <w:sz w:val="72"/>
+                                <w:szCs w:val="72"/>
                               </w:rPr>
                             </w:pPr>
                             <w:r>
-                              <w:rPr>
-                                <w:color w:val="FFFFFF" w:themeColor="background1"/>
-                                <w:lang w:val="es-ES"/>
-                              </w:rPr>
-                              <w:t>  </w:t>
-                            </w:r>
-                            <w:sdt>
-                              <w:sdtPr>
-                                <w:rPr>
-                                  <w:color w:val="FFFFFF" w:themeColor="background1"/>
-                                </w:rPr>
-                                <w:alias w:val="Dirección"/>
-                                <w:tag w:val=""/>
-                                <w:id w:val="-253358678"/>
-                                <w:showingPlcHdr/>
-                                <w:dataBinding w:prefixMappings="xmlns:ns0='http://schemas.microsoft.com/office/2006/coverPageProps' " w:xpath="/ns0:CoverPageProperties[1]/ns0:CompanyAddress[1]" w:storeItemID="{55AF091B-3C7A-41E3-B477-F2FDAA23CFDA}"/>
-                                <w:text/>
-                              </w:sdtPr>
-                              <w:sdtContent>
-                                <w:r>
-                                  <w:rPr>
-                                    <w:color w:val="FFFFFF" w:themeColor="background1"/>
-                                  </w:rPr>
-                                  <w:t xml:space="preserve">     </w:t>
-                                </w:r>
-                              </w:sdtContent>
-                            </w:sdt>
-                          </w:p>
-                        </w:txbxContent>
-                      </v:textbox>
-                    </v:rect>
-                    <v:shapetype id="_x0000_t202" coordsize="21600,21600" o:spt="202" path="m,l,21600r21600,l21600,xe">
-                      <v:stroke joinstyle="miter"/>
-                      <v:path gradientshapeok="t" o:connecttype="rect"/>
-                    </v:shapetype>
-                    <v:shape id="Cuadro de texto 196" o:spid="_x0000_s1029" type="#_x0000_t202" style="position:absolute;left:68;top:13716;width:68580;height:27227;visibility:visible;mso-wrap-style:square;v-text-anchor:middle" o:gfxdata="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" fillcolor="white [3212]" stroked="f" strokeweight=".5pt">
-                      <v:textbox inset="36pt,7.2pt,36pt,7.2pt">
-                        <w:txbxContent>
-                          <w:sdt>
-                            <w:sdtPr>
                               <w:rPr>
                                 <w:rFonts w:asciiTheme="majorHAnsi" w:eastAsiaTheme="majorEastAsia" w:hAnsiTheme="majorHAnsi" w:cstheme="majorBidi"/>
                                 <w:spacing w:val="-10"/>
@@ -358,46 +123,17 @@
                                 <w:sz w:val="96"/>
                                 <w:szCs w:val="96"/>
                               </w:rPr>
-                              <w:alias w:val="Título"/>
-                              <w:tag w:val=""/>
-                              <w:id w:val="-9991715"/>
-                              <w:dataBinding w:prefixMappings="xmlns:ns0='http://purl.org/dc/elements/1.1/' xmlns:ns1='http://schemas.openxmlformats.org/package/2006/metadata/core-properties' " w:xpath="/ns1:coreProperties[1]/ns0:title[1]" w:storeItemID="{6C3C8BC8-F283-45AE-878A-BAB7291924A1}"/>
-                              <w:text/>
-                            </w:sdtPr>
-                            <w:sdtContent>
-                              <w:p>
-                                <w:pPr>
-                                  <w:pStyle w:val="Sinespaciado"/>
-                                  <w:jc w:val="center"/>
-                                  <w:rPr>
-                                    <w:rFonts w:asciiTheme="majorHAnsi" w:eastAsiaTheme="majorEastAsia" w:hAnsiTheme="majorHAnsi" w:cstheme="majorBidi"/>
-                                    <w:caps/>
-                                    <w:color w:val="5B9BD5" w:themeColor="accent1"/>
-                                    <w:sz w:val="72"/>
-                                    <w:szCs w:val="72"/>
-                                  </w:rPr>
-                                </w:pPr>
-                                <w:r>
-                                  <w:rPr>
-                                    <w:rFonts w:asciiTheme="majorHAnsi" w:eastAsiaTheme="majorEastAsia" w:hAnsiTheme="majorHAnsi" w:cstheme="majorBidi"/>
-                                    <w:spacing w:val="-10"/>
-                                    <w:kern w:val="28"/>
-                                    <w:sz w:val="96"/>
-                                    <w:szCs w:val="96"/>
-                                  </w:rPr>
-                                  <w:t>Iteración N° X</w:t>
-                                </w:r>
-                              </w:p>
-                            </w:sdtContent>
-                          </w:sdt>
-                        </w:txbxContent>
-                      </v:textbox>
-                    </v:shape>
-                    <w10:wrap anchorx="page" anchory="page"/>
-                  </v:group>
-                </w:pict>
-              </mc:Fallback>
-            </mc:AlternateContent>
+                              <w:t>Iteración N  1</w:t>
+                            </w:r>
+                          </w:p>
+                        </w:sdtContent>
+                      </w:sdt>
+                    </w:txbxContent>
+                  </v:textbox>
+                </v:shape>
+                <w10:wrap anchorx="page" anchory="page"/>
+              </v:group>
+            </w:pict>
           </w:r>
         </w:p>
         <w:p>
@@ -1186,9 +922,6 @@
         </w:rPr>
       </w:pPr>
       <w:r>
-        <w:t xml:space="preserve"> </w:t>
-      </w:r>
-      <w:r>
         <w:br w:type="page"/>
       </w:r>
     </w:p>
@@ -1205,7 +938,13 @@
     </w:p>
     <w:p>
       <w:r>
-        <w:t>Esta iteración comienza el 25 de Julio de 2013 y se estima que culminará el 13 de agosto de 2013.</w:t>
+        <w:t>Esta iteración comienza el 25 de Ju</w:t>
+      </w:r>
+      <w:r>
+        <w:t>n</w:t>
+      </w:r>
+      <w:r>
+        <w:t>io de 2013 y se estima que culminará el 13 de agosto de 2013.</w:t>
       </w:r>
     </w:p>
     <w:p>
@@ -1245,7 +984,7 @@
           <w:left w:w="70" w:type="dxa"/>
           <w:right w:w="70" w:type="dxa"/>
         </w:tblCellMar>
-        <w:tblLook w:val="04A0" w:firstRow="1" w:lastRow="0" w:firstColumn="1" w:lastColumn="0" w:noHBand="0" w:noVBand="1"/>
+        <w:tblLook w:val="04A0"/>
       </w:tblPr>
       <w:tblGrid>
         <w:gridCol w:w="2020"/>
@@ -1463,7 +1202,7 @@
           <w:left w:w="70" w:type="dxa"/>
           <w:right w:w="70" w:type="dxa"/>
         </w:tblCellMar>
-        <w:tblLook w:val="04A0" w:firstRow="1" w:lastRow="0" w:firstColumn="1" w:lastColumn="0" w:noHBand="0" w:noVBand="1"/>
+        <w:tblLook w:val="04A0"/>
       </w:tblPr>
       <w:tblGrid>
         <w:gridCol w:w="2020"/>
@@ -2964,7 +2703,7 @@
           <w:left w:w="70" w:type="dxa"/>
           <w:right w:w="70" w:type="dxa"/>
         </w:tblCellMar>
-        <w:tblLook w:val="04A0" w:firstRow="1" w:lastRow="0" w:firstColumn="1" w:lastColumn="0" w:noHBand="0" w:noVBand="1"/>
+        <w:tblLook w:val="04A0"/>
       </w:tblPr>
       <w:tblGrid>
         <w:gridCol w:w="2020"/>
@@ -3644,7 +3383,7 @@
           <w:left w:w="70" w:type="dxa"/>
           <w:right w:w="70" w:type="dxa"/>
         </w:tblCellMar>
-        <w:tblLook w:val="04A0" w:firstRow="1" w:lastRow="0" w:firstColumn="1" w:lastColumn="0" w:noHBand="0" w:noVBand="1"/>
+        <w:tblLook w:val="04A0"/>
       </w:tblPr>
       <w:tblGrid>
         <w:gridCol w:w="2020"/>
@@ -4866,7 +4605,7 @@
           <w:left w:w="70" w:type="dxa"/>
           <w:right w:w="70" w:type="dxa"/>
         </w:tblCellMar>
-        <w:tblLook w:val="04A0" w:firstRow="1" w:lastRow="0" w:firstColumn="1" w:lastColumn="0" w:noHBand="0" w:noVBand="1"/>
+        <w:tblLook w:val="04A0"/>
       </w:tblPr>
       <w:tblGrid>
         <w:gridCol w:w="2020"/>
@@ -5155,15 +4894,7 @@
                 <w:color w:val="000000"/>
                 <w:lang w:eastAsia="es-AR"/>
               </w:rPr>
-              <w:t xml:space="preserve">CU - </w:t>
-            </w:r>
-            <w:r>
-              <w:rPr>
-                <w:rFonts w:ascii="Calibri" w:eastAsia="Times New Roman" w:hAnsi="Calibri" w:cs="Times New Roman"/>
-                <w:color w:val="000000"/>
-                <w:lang w:eastAsia="es-AR"/>
-              </w:rPr>
-              <w:t>Registrar Paciente</w:t>
+              <w:t>CU - Registrar Paciente</w:t>
             </w:r>
           </w:p>
         </w:tc>
@@ -5603,7 +5334,7 @@
           <w:left w:w="70" w:type="dxa"/>
           <w:right w:w="70" w:type="dxa"/>
         </w:tblCellMar>
-        <w:tblLook w:val="04A0" w:firstRow="1" w:lastRow="0" w:firstColumn="1" w:lastColumn="0" w:noHBand="0" w:noVBand="1"/>
+        <w:tblLook w:val="04A0"/>
       </w:tblPr>
       <w:tblGrid>
         <w:gridCol w:w="2020"/>
@@ -6194,7 +5925,7 @@
           <w:left w:w="70" w:type="dxa"/>
           <w:right w:w="70" w:type="dxa"/>
         </w:tblCellMar>
-        <w:tblLook w:val="04A0" w:firstRow="1" w:lastRow="0" w:firstColumn="1" w:lastColumn="0" w:noHBand="0" w:noVBand="1"/>
+        <w:tblLook w:val="04A0"/>
       </w:tblPr>
       <w:tblGrid>
         <w:gridCol w:w="2020"/>
@@ -6590,7 +6321,7 @@
           <w:left w:w="70" w:type="dxa"/>
           <w:right w:w="70" w:type="dxa"/>
         </w:tblCellMar>
-        <w:tblLook w:val="04A0" w:firstRow="1" w:lastRow="0" w:firstColumn="1" w:lastColumn="0" w:noHBand="0" w:noVBand="1"/>
+        <w:tblLook w:val="04A0"/>
       </w:tblPr>
       <w:tblGrid>
         <w:gridCol w:w="2020"/>
@@ -6799,7 +6530,7 @@
                 <w:color w:val="000000"/>
                 <w:lang w:eastAsia="es-AR"/>
               </w:rPr>
-              <w:t>No</w:t>
+              <w:t>Si</w:t>
             </w:r>
           </w:p>
         </w:tc>
@@ -6887,7 +6618,7 @@
                 <w:color w:val="000000"/>
                 <w:lang w:eastAsia="es-AR"/>
               </w:rPr>
-              <w:t>No</w:t>
+              <w:t>Si</w:t>
             </w:r>
           </w:p>
         </w:tc>
@@ -6907,7 +6638,7 @@
 </file>
 
 <file path=word/styles.xml><?xml version="1.0" encoding="utf-8"?>
-<w:styles xmlns:mc="http://schemas.openxmlformats.org/markup-compatibility/2006" xmlns:r="http://schemas.openxmlformats.org/officeDocument/2006/relationships" xmlns:w="http://schemas.openxmlformats.org/wordprocessingml/2006/main" xmlns:w14="http://schemas.microsoft.com/office/word/2010/wordml" xmlns:w15="http://schemas.microsoft.com/office/word/2012/wordml" mc:Ignorable="w14 w15">
+<w:styles xmlns:r="http://schemas.openxmlformats.org/officeDocument/2006/relationships" xmlns:w="http://schemas.openxmlformats.org/wordprocessingml/2006/main">
   <w:docDefaults>
     <w:rPrDefault>
       <w:rPr>
@@ -6923,382 +6654,149 @@
       </w:pPr>
     </w:pPrDefault>
   </w:docDefaults>
-  <w:latentStyles w:defLockedState="0" w:defUIPriority="99" w:defSemiHidden="0" w:defUnhideWhenUsed="0" w:defQFormat="0" w:count="371">
-    <w:lsdException w:name="Normal" w:uiPriority="0" w:qFormat="1"/>
-    <w:lsdException w:name="heading 1" w:uiPriority="9" w:qFormat="1"/>
-    <w:lsdException w:name="heading 2" w:semiHidden="1" w:uiPriority="9" w:unhideWhenUsed="1" w:qFormat="1"/>
-    <w:lsdException w:name="heading 3" w:semiHidden="1" w:uiPriority="9" w:unhideWhenUsed="1" w:qFormat="1"/>
-    <w:lsdException w:name="heading 4" w:semiHidden="1" w:uiPriority="9" w:unhideWhenUsed="1" w:qFormat="1"/>
-    <w:lsdException w:name="heading 5" w:semiHidden="1" w:uiPriority="9" w:unhideWhenUsed="1" w:qFormat="1"/>
-    <w:lsdException w:name="heading 6" w:semiHidden="1" w:uiPriority="9" w:unhideWhenUsed="1" w:qFormat="1"/>
-    <w:lsdException w:name="heading 7" w:semiHidden="1" w:uiPriority="9" w:unhideWhenUsed="1" w:qFormat="1"/>
-    <w:lsdException w:name="heading 8" w:semiHidden="1" w:uiPriority="9" w:unhideWhenUsed="1" w:qFormat="1"/>
-    <w:lsdException w:name="heading 9" w:semiHidden="1" w:uiPriority="9" w:unhideWhenUsed="1" w:qFormat="1"/>
-    <w:lsdException w:name="index 1" w:semiHidden="1" w:unhideWhenUsed="1"/>
-    <w:lsdException w:name="index 2" w:semiHidden="1" w:unhideWhenUsed="1"/>
-    <w:lsdException w:name="index 3" w:semiHidden="1" w:unhideWhenUsed="1"/>
-    <w:lsdException w:name="index 4" w:semiHidden="1" w:unhideWhenUsed="1"/>
-    <w:lsdException w:name="index 5" w:semiHidden="1" w:unhideWhenUsed="1"/>
-    <w:lsdException w:name="index 6" w:semiHidden="1" w:unhideWhenUsed="1"/>
-    <w:lsdException w:name="index 7" w:semiHidden="1" w:unhideWhenUsed="1"/>
-    <w:lsdException w:name="index 8" w:semiHidden="1" w:unhideWhenUsed="1"/>
-    <w:lsdException w:name="index 9" w:semiHidden="1" w:unhideWhenUsed="1"/>
-    <w:lsdException w:name="toc 1" w:semiHidden="1" w:uiPriority="39" w:unhideWhenUsed="1"/>
-    <w:lsdException w:name="toc 2" w:semiHidden="1" w:uiPriority="39" w:unhideWhenUsed="1"/>
-    <w:lsdException w:name="toc 3" w:semiHidden="1" w:uiPriority="39" w:unhideWhenUsed="1"/>
-    <w:lsdException w:name="toc 4" w:semiHidden="1" w:uiPriority="39" w:unhideWhenUsed="1"/>
-    <w:lsdException w:name="toc 5" w:semiHidden="1" w:uiPriority="39" w:unhideWhenUsed="1"/>
-    <w:lsdException w:name="toc 6" w:semiHidden="1" w:uiPriority="39" w:unhideWhenUsed="1"/>
-    <w:lsdException w:name="toc 7" w:semiHidden="1" w:uiPriority="39" w:unhideWhenUsed="1"/>
-    <w:lsdException w:name="toc 8" w:semiHidden="1" w:uiPriority="39" w:unhideWhenUsed="1"/>
-    <w:lsdException w:name="toc 9" w:semiHidden="1" w:uiPriority="39" w:unhideWhenUsed="1"/>
-    <w:lsdException w:name="Normal Indent" w:semiHidden="1" w:unhideWhenUsed="1"/>
-    <w:lsdException w:name="footnote text" w:semiHidden="1" w:unhideWhenUsed="1"/>
-    <w:lsdException w:name="annotation text" w:semiHidden="1" w:unhideWhenUsed="1"/>
-    <w:lsdException w:name="header" w:semiHidden="1" w:unhideWhenUsed="1"/>
-    <w:lsdException w:name="footer" w:semiHidden="1" w:unhideWhenUsed="1"/>
-    <w:lsdException w:name="index heading" w:semiHidden="1" w:unhideWhenUsed="1"/>
-    <w:lsdException w:name="caption" w:semiHidden="1" w:uiPriority="35" w:unhideWhenUsed="1" w:qFormat="1"/>
-    <w:lsdException w:name="table of figures" w:semiHidden="1" w:unhideWhenUsed="1"/>
-    <w:lsdException w:name="envelope address" w:semiHidden="1" w:unhideWhenUsed="1"/>
-    <w:lsdException w:name="envelope return" w:semiHidden="1" w:unhideWhenUsed="1"/>
-    <w:lsdException w:name="footnote reference" w:semiHidden="1" w:unhideWhenUsed="1"/>
-    <w:lsdException w:name="annotation reference" w:semiHidden="1" w:unhideWhenUsed="1"/>
-    <w:lsdException w:name="line number" w:semiHidden="1" w:unhideWhenUsed="1"/>
-    <w:lsdException w:name="page number" w:semiHidden="1" w:unhideWhenUsed="1"/>
-    <w:lsdException w:name="endnote reference" w:semiHidden="1" w:unhideWhenUsed="1"/>
-    <w:lsdException w:name="endnote text" w:semiHidden="1" w:unhideWhenUsed="1"/>
-    <w:lsdException w:name="table of authorities" w:semiHidden="1" w:unhideWhenUsed="1"/>
-    <w:lsdException w:name="macro" w:semiHidden="1" w:unhideWhenUsed="1"/>
-    <w:lsdException w:name="toa heading" w:semiHidden="1" w:unhideWhenUsed="1"/>
-    <w:lsdException w:name="List" w:semiHidden="1" w:unhideWhenUsed="1"/>
-    <w:lsdException w:name="List Bullet" w:semiHidden="1" w:unhideWhenUsed="1"/>
-    <w:lsdException w:name="List Number" w:semiHidden="1" w:unhideWhenUsed="1"/>
-    <w:lsdException w:name="List 2" w:semiHidden="1" w:unhideWhenUsed="1"/>
-    <w:lsdException w:name="List 3" w:semiHidden="1" w:unhideWhenUsed="1"/>
-    <w:lsdException w:name="List 4" w:semiHidden="1" w:unhideWhenUsed="1"/>
-    <w:lsdException w:name="List 5" w:semiHidden="1" w:unhideWhenUsed="1"/>
-    <w:lsdException w:name="List Bullet 2" w:semiHidden="1" w:unhideWhenUsed="1"/>
-    <w:lsdException w:name="List Bullet 3" w:semiHidden="1" w:unhideWhenUsed="1"/>
-    <w:lsdException w:name="List Bullet 4" w:semiHidden="1" w:unhideWhenUsed="1"/>
-    <w:lsdException w:name="List Bullet 5" w:semiHidden="1" w:unhideWhenUsed="1"/>
-    <w:lsdException w:name="List Number 2" w:semiHidden="1" w:unhideWhenUsed="1"/>
-    <w:lsdException w:name="List Number 3" w:semiHidden="1" w:unhideWhenUsed="1"/>
-    <w:lsdException w:name="List Number 4" w:semiHidden="1" w:unhideWhenUsed="1"/>
-    <w:lsdException w:name="List Number 5" w:semiHidden="1" w:unhideWhenUsed="1"/>
-    <w:lsdException w:name="Title" w:uiPriority="10" w:qFormat="1"/>
-    <w:lsdException w:name="Closing" w:semiHidden="1" w:unhideWhenUsed="1"/>
-    <w:lsdException w:name="Signature" w:semiHidden="1" w:unhideWhenUsed="1"/>
-    <w:lsdException w:name="Default Paragraph Font" w:semiHidden="1" w:uiPriority="1" w:unhideWhenUsed="1"/>
-    <w:lsdException w:name="Body Text" w:semiHidden="1" w:unhideWhenUsed="1"/>
-    <w:lsdException w:name="Body Text Indent" w:semiHidden="1" w:unhideWhenUsed="1"/>
-    <w:lsdException w:name="List Continue" w:semiHidden="1" w:unhideWhenUsed="1"/>
-    <w:lsdException w:name="List Continue 2" w:semiHidden="1" w:unhideWhenUsed="1"/>
-    <w:lsdException w:name="List Continue 3" w:semiHidden="1" w:unhideWhenUsed="1"/>
-    <w:lsdException w:name="List Continue 4" w:semiHidden="1" w:unhideWhenUsed="1"/>
-    <w:lsdException w:name="List Continue 5" w:semiHidden="1" w:unhideWhenUsed="1"/>
-    <w:lsdException w:name="Message Header" w:semiHidden="1" w:unhideWhenUsed="1"/>
-    <w:lsdException w:name="Subtitle" w:uiPriority="11" w:qFormat="1"/>
-    <w:lsdException w:name="Salutation" w:semiHidden="1" w:unhideWhenUsed="1"/>
-    <w:lsdException w:name="Date" w:semiHidden="1" w:unhideWhenUsed="1"/>
-    <w:lsdException w:name="Body Text First Indent" w:semiHidden="1" w:unhideWhenUsed="1"/>
-    <w:lsdException w:name="Body Text First Indent 2" w:semiHidden="1" w:unhideWhenUsed="1"/>
-    <w:lsdException w:name="Note Heading" w:semiHidden="1" w:unhideWhenUsed="1"/>
-    <w:lsdException w:name="Body Text 2" w:semiHidden="1" w:unhideWhenUsed="1"/>
-    <w:lsdException w:name="Body Text 3" w:semiHidden="1" w:unhideWhenUsed="1"/>
-    <w:lsdException w:name="Body Text Indent 2" w:semiHidden="1" w:unhideWhenUsed="1"/>
-    <w:lsdException w:name="Body Text Indent 3" w:semiHidden="1" w:unhideWhenUsed="1"/>
-    <w:lsdException w:name="Block Text" w:semiHidden="1" w:unhideWhenUsed="1"/>
-    <w:lsdException w:name="Hyperlink" w:semiHidden="1" w:unhideWhenUsed="1"/>
-    <w:lsdException w:name="FollowedHyperlink" w:semiHidden="1" w:unhideWhenUsed="1"/>
-    <w:lsdException w:name="Strong" w:uiPriority="22" w:qFormat="1"/>
-    <w:lsdException w:name="Emphasis" w:uiPriority="20" w:qFormat="1"/>
-    <w:lsdException w:name="Document Map" w:semiHidden="1" w:unhideWhenUsed="1"/>
-    <w:lsdException w:name="Plain Text" w:semiHidden="1" w:unhideWhenUsed="1"/>
-    <w:lsdException w:name="E-mail Signature" w:semiHidden="1" w:unhideWhenUsed="1"/>
-    <w:lsdException w:name="HTML Top of Form" w:semiHidden="1" w:unhideWhenUsed="1"/>
-    <w:lsdException w:name="HTML Bottom of Form" w:semiHidden="1" w:unhideWhenUsed="1"/>
-    <w:lsdException w:name="Normal (Web)" w:semiHidden="1" w:unhideWhenUsed="1"/>
-    <w:lsdException w:name="HTML Acronym" w:semiHidden="1" w:unhideWhenUsed="1"/>
-    <w:lsdException w:name="HTML Address" w:semiHidden="1" w:unhideWhenUsed="1"/>
-    <w:lsdException w:name="HTML Cite" w:semiHidden="1" w:unhideWhenUsed="1"/>
-    <w:lsdException w:name="HTML Code" w:semiHidden="1" w:unhideWhenUsed="1"/>
-    <w:lsdException w:name="HTML Definition" w:semiHidden="1" w:unhideWhenUsed="1"/>
-    <w:lsdException w:name="HTML Keyboard" w:semiHidden="1" w:unhideWhenUsed="1"/>
-    <w:lsdException w:name="HTML Preformatted" w:semiHidden="1" w:unhideWhenUsed="1"/>
-    <w:lsdException w:name="HTML Sample" w:semiHidden="1" w:unhideWhenUsed="1"/>
-    <w:lsdException w:name="HTML Typewriter" w:semiHidden="1" w:unhideWhenUsed="1"/>
-    <w:lsdException w:name="HTML Variable" w:semiHidden="1" w:unhideWhenUsed="1"/>
-    <w:lsdException w:name="Normal Table" w:semiHidden="1" w:unhideWhenUsed="1"/>
-    <w:lsdException w:name="annotation subject" w:semiHidden="1" w:unhideWhenUsed="1"/>
-    <w:lsdException w:name="No List" w:semiHidden="1" w:unhideWhenUsed="1"/>
-    <w:lsdException w:name="Outline List 1" w:semiHidden="1" w:unhideWhenUsed="1"/>
-    <w:lsdException w:name="Outline List 2" w:semiHidden="1" w:unhideWhenUsed="1"/>
-    <w:lsdException w:name="Outline List 3" w:semiHidden="1" w:unhideWhenUsed="1"/>
-    <w:lsdException w:name="Table Simple 1" w:semiHidden="1" w:unhideWhenUsed="1"/>
-    <w:lsdException w:name="Table Simple 2" w:semiHidden="1" w:unhideWhenUsed="1"/>
-    <w:lsdException w:name="Table Simple 3" w:semiHidden="1" w:unhideWhenUsed="1"/>
-    <w:lsdException w:name="Table Classic 1" w:semiHidden="1" w:unhideWhenUsed="1"/>
-    <w:lsdException w:name="Table Classic 2" w:semiHidden="1" w:unhideWhenUsed="1"/>
-    <w:lsdException w:name="Table Classic 3" w:semiHidden="1" w:unhideWhenUsed="1"/>
-    <w:lsdException w:name="Table Classic 4" w:semiHidden="1" w:unhideWhenUsed="1"/>
-    <w:lsdException w:name="Table Colorful 1" w:semiHidden="1" w:unhideWhenUsed="1"/>
-    <w:lsdException w:name="Table Colorful 2" w:semiHidden="1" w:unhideWhenUsed="1"/>
-    <w:lsdException w:name="Table Colorful 3" w:semiHidden="1" w:unhideWhenUsed="1"/>
-    <w:lsdException w:name="Table Columns 1" w:semiHidden="1" w:unhideWhenUsed="1"/>
-    <w:lsdException w:name="Table Columns 2" w:semiHidden="1" w:unhideWhenUsed="1"/>
-    <w:lsdException w:name="Table Columns 3" w:semiHidden="1" w:unhideWhenUsed="1"/>
-    <w:lsdException w:name="Table Columns 4" w:semiHidden="1" w:unhideWhenUsed="1"/>
-    <w:lsdException w:name="Table Columns 5" w:semiHidden="1" w:unhideWhenUsed="1"/>
-    <w:lsdException w:name="Table Grid 1" w:semiHidden="1" w:unhideWhenUsed="1"/>
-    <w:lsdException w:name="Table Grid 2" w:semiHidden="1" w:unhideWhenUsed="1"/>
-    <w:lsdException w:name="Table Grid 3" w:semiHidden="1" w:unhideWhenUsed="1"/>
-    <w:lsdException w:name="Table Grid 4" w:semiHidden="1" w:unhideWhenUsed="1"/>
-    <w:lsdException w:name="Table Grid 5" w:semiHidden="1" w:unhideWhenUsed="1"/>
-    <w:lsdException w:name="Table Grid 6" w:semiHidden="1" w:unhideWhenUsed="1"/>
-    <w:lsdException w:name="Table Grid 7" w:semiHidden="1" w:unhideWhenUsed="1"/>
-    <w:lsdException w:name="Table Grid 8" w:semiHidden="1" w:unhideWhenUsed="1"/>
-    <w:lsdException w:name="Table List 1" w:semiHidden="1" w:unhideWhenUsed="1"/>
-    <w:lsdException w:name="Table List 2" w:semiHidden="1" w:unhideWhenUsed="1"/>
-    <w:lsdException w:name="Table List 3" w:semiHidden="1" w:unhideWhenUsed="1"/>
-    <w:lsdException w:name="Table List 4" w:semiHidden="1" w:unhideWhenUsed="1"/>
-    <w:lsdException w:name="Table List 5" w:semiHidden="1" w:unhideWhenUsed="1"/>
-    <w:lsdException w:name="Table List 6" w:semiHidden="1" w:unhideWhenUsed="1"/>
-    <w:lsdException w:name="Table List 7" w:semiHidden="1" w:unhideWhenUsed="1"/>
-    <w:lsdException w:name="Table List 8" w:semiHidden="1" w:unhideWhenUsed="1"/>
-    <w:lsdException w:name="Table 3D effects 1" w:semiHidden="1" w:unhideWhenUsed="1"/>
-    <w:lsdException w:name="Table 3D effects 2" w:semiHidden="1" w:unhideWhenUsed="1"/>
-    <w:lsdException w:name="Table 3D effects 3" w:semiHidden="1" w:unhideWhenUsed="1"/>
-    <w:lsdException w:name="Table Contemporary" w:semiHidden="1" w:unhideWhenUsed="1"/>
-    <w:lsdException w:name="Table Elegant" w:semiHidden="1" w:unhideWhenUsed="1"/>
-    <w:lsdException w:name="Table Professional" w:semiHidden="1" w:unhideWhenUsed="1"/>
-    <w:lsdException w:name="Table Subtle 1" w:semiHidden="1" w:unhideWhenUsed="1"/>
-    <w:lsdException w:name="Table Subtle 2" w:semiHidden="1" w:unhideWhenUsed="1"/>
-    <w:lsdException w:name="Table Web 1" w:semiHidden="1" w:unhideWhenUsed="1"/>
-    <w:lsdException w:name="Table Web 2" w:semiHidden="1" w:unhideWhenUsed="1"/>
-    <w:lsdException w:name="Table Web 3" w:semiHidden="1" w:unhideWhenUsed="1"/>
-    <w:lsdException w:name="Balloon Text" w:semiHidden="1" w:unhideWhenUsed="1"/>
-    <w:lsdException w:name="Table Grid" w:uiPriority="39"/>
-    <w:lsdException w:name="Table Theme" w:semiHidden="1" w:unhideWhenUsed="1"/>
-    <w:lsdException w:name="Placeholder Text" w:semiHidden="1"/>
-    <w:lsdException w:name="No Spacing" w:uiPriority="1" w:qFormat="1"/>
-    <w:lsdException w:name="Light Shading" w:uiPriority="60"/>
-    <w:lsdException w:name="Light List" w:uiPriority="61"/>
-    <w:lsdException w:name="Light Grid" w:uiPriority="62"/>
-    <w:lsdException w:name="Medium Shading 1" w:uiPriority="63"/>
-    <w:lsdException w:name="Medium Shading 2" w:uiPriority="64"/>
-    <w:lsdException w:name="Medium List 1" w:uiPriority="65"/>
-    <w:lsdException w:name="Medium List 2" w:uiPriority="66"/>
-    <w:lsdException w:name="Medium Grid 1" w:uiPriority="67"/>
-    <w:lsdException w:name="Medium Grid 2" w:uiPriority="68"/>
-    <w:lsdException w:name="Medium Grid 3" w:uiPriority="69"/>
-    <w:lsdException w:name="Dark List" w:uiPriority="70"/>
-    <w:lsdException w:name="Colorful Shading" w:uiPriority="71"/>
-    <w:lsdException w:name="Colorful List" w:uiPriority="72"/>
-    <w:lsdException w:name="Colorful Grid" w:uiPriority="73"/>
-    <w:lsdException w:name="Light Shading Accent 1" w:uiPriority="60"/>
-    <w:lsdException w:name="Light List Accent 1" w:uiPriority="61"/>
-    <w:lsdException w:name="Light Grid Accent 1" w:uiPriority="62"/>
-    <w:lsdException w:name="Medium Shading 1 Accent 1" w:uiPriority="63"/>
-    <w:lsdException w:name="Medium Shading 2 Accent 1" w:uiPriority="64"/>
-    <w:lsdException w:name="Medium List 1 Accent 1" w:uiPriority="65"/>
-    <w:lsdException w:name="Revision" w:semiHidden="1"/>
-    <w:lsdException w:name="List Paragraph" w:uiPriority="34" w:qFormat="1"/>
-    <w:lsdException w:name="Quote" w:uiPriority="29" w:qFormat="1"/>
-    <w:lsdException w:name="Intense Quote" w:uiPriority="30" w:qFormat="1"/>
-    <w:lsdException w:name="Medium List 2 Accent 1" w:uiPriority="66"/>
-    <w:lsdException w:name="Medium Grid 1 Accent 1" w:uiPriority="67"/>
-    <w:lsdException w:name="Medium Grid 2 Accent 1" w:uiPriority="68"/>
-    <w:lsdException w:name="Medium Grid 3 Accent 1" w:uiPriority="69"/>
-    <w:lsdException w:name="Dark List Accent 1" w:uiPriority="70"/>
-    <w:lsdException w:name="Colorful Shading Accent 1" w:uiPriority="71"/>
-    <w:lsdException w:name="Colorful List Accent 1" w:uiPriority="72"/>
-    <w:lsdException w:name="Colorful Grid Accent 1" w:uiPriority="73"/>
-    <w:lsdException w:name="Light Shading Accent 2" w:uiPriority="60"/>
-    <w:lsdException w:name="Light List Accent 2" w:uiPriority="61"/>
-    <w:lsdException w:name="Light Grid Accent 2" w:uiPriority="62"/>
-    <w:lsdException w:name="Medium Shading 1 Accent 2" w:uiPriority="63"/>
-    <w:lsdException w:name="Medium Shading 2 Accent 2" w:uiPriority="64"/>
-    <w:lsdException w:name="Medium List 1 Accent 2" w:uiPriority="65"/>
-    <w:lsdException w:name="Medium List 2 Accent 2" w:uiPriority="66"/>
-    <w:lsdException w:name="Medium Grid 1 Accent 2" w:uiPriority="67"/>
-    <w:lsdException w:name="Medium Grid 2 Accent 2" w:uiPriority="68"/>
-    <w:lsdException w:name="Medium Grid 3 Accent 2" w:uiPriority="69"/>
-    <w:lsdException w:name="Dark List Accent 2" w:uiPriority="70"/>
-    <w:lsdException w:name="Colorful Shading Accent 2" w:uiPriority="71"/>
-    <w:lsdException w:name="Colorful List Accent 2" w:uiPriority="72"/>
-    <w:lsdException w:name="Colorful Grid Accent 2" w:uiPriority="73"/>
-    <w:lsdException w:name="Light Shading Accent 3" w:uiPriority="60"/>
-    <w:lsdException w:name="Light List Accent 3" w:uiPriority="61"/>
-    <w:lsdException w:name="Light Grid Accent 3" w:uiPriority="62"/>
-    <w:lsdException w:name="Medium Shading 1 Accent 3" w:uiPriority="63"/>
-    <w:lsdException w:name="Medium Shading 2 Accent 3" w:uiPriority="64"/>
-    <w:lsdException w:name="Medium List 1 Accent 3" w:uiPriority="65"/>
-    <w:lsdException w:name="Medium List 2 Accent 3" w:uiPriority="66"/>
-    <w:lsdException w:name="Medium Grid 1 Accent 3" w:uiPriority="67"/>
-    <w:lsdException w:name="Medium Grid 2 Accent 3" w:uiPriority="68"/>
-    <w:lsdException w:name="Medium Grid 3 Accent 3" w:uiPriority="69"/>
-    <w:lsdException w:name="Dark List Accent 3" w:uiPriority="70"/>
-    <w:lsdException w:name="Colorful Shading Accent 3" w:uiPriority="71"/>
-    <w:lsdException w:name="Colorful List Accent 3" w:uiPriority="72"/>
-    <w:lsdException w:name="Colorful Grid Accent 3" w:uiPriority="73"/>
-    <w:lsdException w:name="Light Shading Accent 4" w:uiPriority="60"/>
-    <w:lsdException w:name="Light List Accent 4" w:uiPriority="61"/>
-    <w:lsdException w:name="Light Grid Accent 4" w:uiPriority="62"/>
-    <w:lsdException w:name="Medium Shading 1 Accent 4" w:uiPriority="63"/>
-    <w:lsdException w:name="Medium Shading 2 Accent 4" w:uiPriority="64"/>
-    <w:lsdException w:name="Medium List 1 Accent 4" w:uiPriority="65"/>
-    <w:lsdException w:name="Medium List 2 Accent 4" w:uiPriority="66"/>
-    <w:lsdException w:name="Medium Grid 1 Accent 4" w:uiPriority="67"/>
-    <w:lsdException w:name="Medium Grid 2 Accent 4" w:uiPriority="68"/>
-    <w:lsdException w:name="Medium Grid 3 Accent 4" w:uiPriority="69"/>
-    <w:lsdException w:name="Dark List Accent 4" w:uiPriority="70"/>
-    <w:lsdException w:name="Colorful Shading Accent 4" w:uiPriority="71"/>
-    <w:lsdException w:name="Colorful List Accent 4" w:uiPriority="72"/>
-    <w:lsdException w:name="Colorful Grid Accent 4" w:uiPriority="73"/>
-    <w:lsdException w:name="Light Shading Accent 5" w:uiPriority="60"/>
-    <w:lsdException w:name="Light List Accent 5" w:uiPriority="61"/>
-    <w:lsdException w:name="Light Grid Accent 5" w:uiPriority="62"/>
-    <w:lsdException w:name="Medium Shading 1 Accent 5" w:uiPriority="63"/>
-    <w:lsdException w:name="Medium Shading 2 Accent 5" w:uiPriority="64"/>
-    <w:lsdException w:name="Medium List 1 Accent 5" w:uiPriority="65"/>
-    <w:lsdException w:name="Medium List 2 Accent 5" w:uiPriority="66"/>
-    <w:lsdException w:name="Medium Grid 1 Accent 5" w:uiPriority="67"/>
-    <w:lsdException w:name="Medium Grid 2 Accent 5" w:uiPriority="68"/>
-    <w:lsdException w:name="Medium Grid 3 Accent 5" w:uiPriority="69"/>
-    <w:lsdException w:name="Dark List Accent 5" w:uiPriority="70"/>
-    <w:lsdException w:name="Colorful Shading Accent 5" w:uiPriority="71"/>
-    <w:lsdException w:name="Colorful List Accent 5" w:uiPriority="72"/>
-    <w:lsdException w:name="Colorful Grid Accent 5" w:uiPriority="73"/>
-    <w:lsdException w:name="Light Shading Accent 6" w:uiPriority="60"/>
-    <w:lsdException w:name="Light List Accent 6" w:uiPriority="61"/>
-    <w:lsdException w:name="Light Grid Accent 6" w:uiPriority="62"/>
-    <w:lsdException w:name="Medium Shading 1 Accent 6" w:uiPriority="63"/>
-    <w:lsdException w:name="Medium Shading 2 Accent 6" w:uiPriority="64"/>
-    <w:lsdException w:name="Medium List 1 Accent 6" w:uiPriority="65"/>
-    <w:lsdException w:name="Medium List 2 Accent 6" w:uiPriority="66"/>
-    <w:lsdException w:name="Medium Grid 1 Accent 6" w:uiPriority="67"/>
-    <w:lsdException w:name="Medium Grid 2 Accent 6" w:uiPriority="68"/>
-    <w:lsdException w:name="Medium Grid 3 Accent 6" w:uiPriority="69"/>
-    <w:lsdException w:name="Dark List Accent 6" w:uiPriority="70"/>
-    <w:lsdException w:name="Colorful Shading Accent 6" w:uiPriority="71"/>
-    <w:lsdException w:name="Colorful List Accent 6" w:uiPriority="72"/>
-    <w:lsdException w:name="Colorful Grid Accent 6" w:uiPriority="73"/>
-    <w:lsdException w:name="Subtle Emphasis" w:uiPriority="19" w:qFormat="1"/>
-    <w:lsdException w:name="Intense Emphasis" w:uiPriority="21" w:qFormat="1"/>
-    <w:lsdException w:name="Subtle Reference" w:uiPriority="31" w:qFormat="1"/>
-    <w:lsdException w:name="Intense Reference" w:uiPriority="32" w:qFormat="1"/>
-    <w:lsdException w:name="Book Title" w:uiPriority="33" w:qFormat="1"/>
-    <w:lsdException w:name="Bibliography" w:semiHidden="1" w:uiPriority="37" w:unhideWhenUsed="1"/>
-    <w:lsdException w:name="TOC Heading" w:semiHidden="1" w:uiPriority="39" w:unhideWhenUsed="1" w:qFormat="1"/>
-    <w:lsdException w:name="Plain Table 1" w:uiPriority="41"/>
-    <w:lsdException w:name="Plain Table 2" w:uiPriority="42"/>
-    <w:lsdException w:name="Plain Table 3" w:uiPriority="43"/>
-    <w:lsdException w:name="Plain Table 4" w:uiPriority="44"/>
-    <w:lsdException w:name="Plain Table 5" w:uiPriority="45"/>
-    <w:lsdException w:name="Grid Table Light" w:uiPriority="40"/>
-    <w:lsdException w:name="Grid Table 1 Light" w:uiPriority="46"/>
-    <w:lsdException w:name="Grid Table 2" w:uiPriority="47"/>
-    <w:lsdException w:name="Grid Table 3" w:uiPriority="48"/>
-    <w:lsdException w:name="Grid Table 4" w:uiPriority="49"/>
-    <w:lsdException w:name="Grid Table 5 Dark" w:uiPriority="50"/>
-    <w:lsdException w:name="Grid Table 6 Colorful" w:uiPriority="51"/>
-    <w:lsdException w:name="Grid Table 7 Colorful" w:uiPriority="52"/>
-    <w:lsdException w:name="Grid Table 1 Light Accent 1" w:uiPriority="46"/>
-    <w:lsdException w:name="Grid Table 2 Accent 1" w:uiPriority="47"/>
-    <w:lsdException w:name="Grid Table 3 Accent 1" w:uiPriority="48"/>
-    <w:lsdException w:name="Grid Table 4 Accent 1" w:uiPriority="49"/>
-    <w:lsdException w:name="Grid Table 5 Dark Accent 1" w:uiPriority="50"/>
-    <w:lsdException w:name="Grid Table 6 Colorful Accent 1" w:uiPriority="51"/>
-    <w:lsdException w:name="Grid Table 7 Colorful Accent 1" w:uiPriority="52"/>
-    <w:lsdException w:name="Grid Table 1 Light Accent 2" w:uiPriority="46"/>
-    <w:lsdException w:name="Grid Table 2 Accent 2" w:uiPriority="47"/>
-    <w:lsdException w:name="Grid Table 3 Accent 2" w:uiPriority="48"/>
-    <w:lsdException w:name="Grid Table 4 Accent 2" w:uiPriority="49"/>
-    <w:lsdException w:name="Grid Table 5 Dark Accent 2" w:uiPriority="50"/>
-    <w:lsdException w:name="Grid Table 6 Colorful Accent 2" w:uiPriority="51"/>
-    <w:lsdException w:name="Grid Table 7 Colorful Accent 2" w:uiPriority="52"/>
-    <w:lsdException w:name="Grid Table 1 Light Accent 3" w:uiPriority="46"/>
-    <w:lsdException w:name="Grid Table 2 Accent 3" w:uiPriority="47"/>
-    <w:lsdException w:name="Grid Table 3 Accent 3" w:uiPriority="48"/>
-    <w:lsdException w:name="Grid Table 4 Accent 3" w:uiPriority="49"/>
-    <w:lsdException w:name="Grid Table 5 Dark Accent 3" w:uiPriority="50"/>
-    <w:lsdException w:name="Grid Table 6 Colorful Accent 3" w:uiPriority="51"/>
-    <w:lsdException w:name="Grid Table 7 Colorful Accent 3" w:uiPriority="52"/>
-    <w:lsdException w:name="Grid Table 1 Light Accent 4" w:uiPriority="46"/>
-    <w:lsdException w:name="Grid Table 2 Accent 4" w:uiPriority="47"/>
-    <w:lsdException w:name="Grid Table 3 Accent 4" w:uiPriority="48"/>
-    <w:lsdException w:name="Grid Table 4 Accent 4" w:uiPriority="49"/>
-    <w:lsdException w:name="Grid Table 5 Dark Accent 4" w:uiPriority="50"/>
-    <w:lsdException w:name="Grid Table 6 Colorful Accent 4" w:uiPriority="51"/>
-    <w:lsdException w:name="Grid Table 7 Colorful Accent 4" w:uiPriority="52"/>
-    <w:lsdException w:name="Grid Table 1 Light Accent 5" w:uiPriority="46"/>
-    <w:lsdException w:name="Grid Table 2 Accent 5" w:uiPriority="47"/>
-    <w:lsdException w:name="Grid Table 3 Accent 5" w:uiPriority="48"/>
-    <w:lsdException w:name="Grid Table 4 Accent 5" w:uiPriority="49"/>
-    <w:lsdException w:name="Grid Table 5 Dark Accent 5" w:uiPriority="50"/>
-    <w:lsdException w:name="Grid Table 6 Colorful Accent 5" w:uiPriority="51"/>
-    <w:lsdException w:name="Grid Table 7 Colorful Accent 5" w:uiPriority="52"/>
-    <w:lsdException w:name="Grid Table 1 Light Accent 6" w:uiPriority="46"/>
-    <w:lsdException w:name="Grid Table 2 Accent 6" w:uiPriority="47"/>
-    <w:lsdException w:name="Grid Table 3 Accent 6" w:uiPriority="48"/>
-    <w:lsdException w:name="Grid Table 4 Accent 6" w:uiPriority="49"/>
-    <w:lsdException w:name="Grid Table 5 Dark Accent 6" w:uiPriority="50"/>
-    <w:lsdException w:name="Grid Table 6 Colorful Accent 6" w:uiPriority="51"/>
-    <w:lsdException w:name="Grid Table 7 Colorful Accent 6" w:uiPriority="52"/>
-    <w:lsdException w:name="List Table 1 Light" w:uiPriority="46"/>
-    <w:lsdException w:name="List Table 2" w:uiPriority="47"/>
-    <w:lsdException w:name="List Table 3" w:uiPriority="48"/>
-    <w:lsdException w:name="List Table 4" w:uiPriority="49"/>
-    <w:lsdException w:name="List Table 5 Dark" w:uiPriority="50"/>
-    <w:lsdException w:name="List Table 6 Colorful" w:uiPriority="51"/>
-    <w:lsdException w:name="List Table 7 Colorful" w:uiPriority="52"/>
-    <w:lsdException w:name="List Table 1 Light Accent 1" w:uiPriority="46"/>
-    <w:lsdException w:name="List Table 2 Accent 1" w:uiPriority="47"/>
-    <w:lsdException w:name="List Table 3 Accent 1" w:uiPriority="48"/>
-    <w:lsdException w:name="List Table 4 Accent 1" w:uiPriority="49"/>
-    <w:lsdException w:name="List Table 5 Dark Accent 1" w:uiPriority="50"/>
-    <w:lsdException w:name="List Table 6 Colorful Accent 1" w:uiPriority="51"/>
-    <w:lsdException w:name="List Table 7 Colorful Accent 1" w:uiPriority="52"/>
-    <w:lsdException w:name="List Table 1 Light Accent 2" w:uiPriority="46"/>
-    <w:lsdException w:name="List Table 2 Accent 2" w:uiPriority="47"/>
-    <w:lsdException w:name="List Table 3 Accent 2" w:uiPriority="48"/>
-    <w:lsdException w:name="List Table 4 Accent 2" w:uiPriority="49"/>
-    <w:lsdException w:name="List Table 5 Dark Accent 2" w:uiPriority="50"/>
-    <w:lsdException w:name="List Table 6 Colorful Accent 2" w:uiPriority="51"/>
-    <w:lsdException w:name="List Table 7 Colorful Accent 2" w:uiPriority="52"/>
-    <w:lsdException w:name="List Table 1 Light Accent 3" w:uiPriority="46"/>
-    <w:lsdException w:name="List Table 2 Accent 3" w:uiPriority="47"/>
-    <w:lsdException w:name="List Table 3 Accent 3" w:uiPriority="48"/>
-    <w:lsdException w:name="List Table 4 Accent 3" w:uiPriority="49"/>
-    <w:lsdException w:name="List Table 5 Dark Accent 3" w:uiPriority="50"/>
-    <w:lsdException w:name="List Table 6 Colorful Accent 3" w:uiPriority="51"/>
-    <w:lsdException w:name="List Table 7 Colorful Accent 3" w:uiPriority="52"/>
-    <w:lsdException w:name="List Table 1 Light Accent 4" w:uiPriority="46"/>
-    <w:lsdException w:name="List Table 2 Accent 4" w:uiPriority="47"/>
-    <w:lsdException w:name="List Table 3 Accent 4" w:uiPriority="48"/>
-    <w:lsdException w:name="List Table 4 Accent 4" w:uiPriority="49"/>
-    <w:lsdException w:name="List Table 5 Dark Accent 4" w:uiPriority="50"/>
-    <w:lsdException w:name="List Table 6 Colorful Accent 4" w:uiPriority="51"/>
-    <w:lsdException w:name="List Table 7 Colorful Accent 4" w:uiPriority="52"/>
-    <w:lsdException w:name="List Table 1 Light Accent 5" w:uiPriority="46"/>
-    <w:lsdException w:name="List Table 2 Accent 5" w:uiPriority="47"/>
-    <w:lsdException w:name="List Table 3 Accent 5" w:uiPriority="48"/>
-    <w:lsdException w:name="List Table 4 Accent 5" w:uiPriority="49"/>
-    <w:lsdException w:name="List Table 5 Dark Accent 5" w:uiPriority="50"/>
-    <w:lsdException w:name="List Table 6 Colorful Accent 5" w:uiPriority="51"/>
-    <w:lsdException w:name="List Table 7 Colorful Accent 5" w:uiPriority="52"/>
-    <w:lsdException w:name="List Table 1 Light Accent 6" w:uiPriority="46"/>
-    <w:lsdException w:name="List Table 2 Accent 6" w:uiPriority="47"/>
-    <w:lsdException w:name="List Table 3 Accent 6" w:uiPriority="48"/>
-    <w:lsdException w:name="List Table 4 Accent 6" w:uiPriority="49"/>
-    <w:lsdException w:name="List Table 5 Dark Accent 6" w:uiPriority="50"/>
-    <w:lsdException w:name="List Table 6 Colorful Accent 6" w:uiPriority="51"/>
-    <w:lsdException w:name="List Table 7 Colorful Accent 6" w:uiPriority="52"/>
+  <w:latentStyles w:defLockedState="0" w:defUIPriority="99" w:defSemiHidden="1" w:defUnhideWhenUsed="1" w:defQFormat="0" w:count="267">
+    <w:lsdException w:name="Normal" w:semiHidden="0" w:uiPriority="0" w:unhideWhenUsed="0" w:qFormat="1"/>
+    <w:lsdException w:name="heading 1" w:semiHidden="0" w:uiPriority="9" w:unhideWhenUsed="0" w:qFormat="1"/>
+    <w:lsdException w:name="heading 2" w:uiPriority="9" w:qFormat="1"/>
+    <w:lsdException w:name="heading 3" w:uiPriority="9" w:qFormat="1"/>
+    <w:lsdException w:name="heading 4" w:uiPriority="9" w:qFormat="1"/>
+    <w:lsdException w:name="heading 5" w:uiPriority="9" w:qFormat="1"/>
+    <w:lsdException w:name="heading 6" w:uiPriority="9" w:qFormat="1"/>
+    <w:lsdException w:name="heading 7" w:uiPriority="9" w:qFormat="1"/>
+    <w:lsdException w:name="heading 8" w:uiPriority="9" w:qFormat="1"/>
+    <w:lsdException w:name="heading 9" w:uiPriority="9" w:qFormat="1"/>
+    <w:lsdException w:name="toc 1" w:uiPriority="39"/>
+    <w:lsdException w:name="toc 2" w:uiPriority="39"/>
+    <w:lsdException w:name="toc 3" w:uiPriority="39"/>
+    <w:lsdException w:name="toc 4" w:uiPriority="39"/>
+    <w:lsdException w:name="toc 5" w:uiPriority="39"/>
+    <w:lsdException w:name="toc 6" w:uiPriority="39"/>
+    <w:lsdException w:name="toc 7" w:uiPriority="39"/>
+    <w:lsdException w:name="toc 8" w:uiPriority="39"/>
+    <w:lsdException w:name="toc 9" w:uiPriority="39"/>
+    <w:lsdException w:name="caption" w:uiPriority="35" w:qFormat="1"/>
+    <w:lsdException w:name="Title" w:semiHidden="0" w:uiPriority="10" w:unhideWhenUsed="0" w:qFormat="1"/>
+    <w:lsdException w:name="Default Paragraph Font" w:uiPriority="1"/>
+    <w:lsdException w:name="Subtitle" w:semiHidden="0" w:uiPriority="11" w:unhideWhenUsed="0" w:qFormat="1"/>
+    <w:lsdException w:name="Strong" w:semiHidden="0" w:uiPriority="22" w:unhideWhenUsed="0" w:qFormat="1"/>
+    <w:lsdException w:name="Emphasis" w:semiHidden="0" w:uiPriority="20" w:unhideWhenUsed="0" w:qFormat="1"/>
+    <w:lsdException w:name="Table Grid" w:semiHidden="0" w:uiPriority="39" w:unhideWhenUsed="0"/>
+    <w:lsdException w:name="Placeholder Text" w:unhideWhenUsed="0"/>
+    <w:lsdException w:name="No Spacing" w:semiHidden="0" w:uiPriority="1" w:unhideWhenUsed="0" w:qFormat="1"/>
+    <w:lsdException w:name="Light Shading" w:semiHidden="0" w:uiPriority="60" w:unhideWhenUsed="0"/>
+    <w:lsdException w:name="Light List" w:semiHidden="0" w:uiPriority="61" w:unhideWhenUsed="0"/>
+    <w:lsdException w:name="Light Grid" w:semiHidden="0" w:uiPriority="62" w:unhideWhenUsed="0"/>
+    <w:lsdException w:name="Medium Shading 1" w:semiHidden="0" w:uiPriority="63" w:unhideWhenUsed="0"/>
+    <w:lsdException w:name="Medium Shading 2" w:semiHidden="0" w:uiPriority="64" w:unhideWhenUsed="0"/>
+    <w:lsdException w:name="Medium List 1" w:semiHidden="0" w:uiPriority="65" w:unhideWhenUsed="0"/>
+    <w:lsdException w:name="Medium List 2" w:semiHidden="0" w:uiPriority="66" w:unhideWhenUsed="0"/>
+    <w:lsdException w:name="Medium Grid 1" w:semiHidden="0" w:uiPriority="67" w:unhideWhenUsed="0"/>
+    <w:lsdException w:name="Medium Grid 2" w:semiHidden="0" w:uiPriority="68" w:unhideWhenUsed="0"/>
+    <w:lsdException w:name="Medium Grid 3" w:semiHidden="0" w:uiPriority="69" w:unhideWhenUsed="0"/>
+    <w:lsdException w:name="Dark List" w:semiHidden="0" w:uiPriority="70" w:unhideWhenUsed="0"/>
+    <w:lsdException w:name="Colorful Shading" w:semiHidden="0" w:uiPriority="71" w:unhideWhenUsed="0"/>
+    <w:lsdException w:name="Colorful List" w:semiHidden="0" w:uiPriority="72" w:unhideWhenUsed="0"/>
+    <w:lsdException w:name="Colorful Grid" w:semiHidden="0" w:uiPriority="73" w:unhideWhenUsed="0"/>
+    <w:lsdException w:name="Light Shading Accent 1" w:semiHidden="0" w:uiPriority="60" w:unhideWhenUsed="0"/>
+    <w:lsdException w:name="Light List Accent 1" w:semiHidden="0" w:uiPriority="61" w:unhideWhenUsed="0"/>
+    <w:lsdException w:name="Light Grid Accent 1" w:semiHidden="0" w:uiPriority="62" w:unhideWhenUsed="0"/>
+    <w:lsdException w:name="Medium Shading 1 Accent 1" w:semiHidden="0" w:uiPriority="63" w:unhideWhenUsed="0"/>
+    <w:lsdException w:name="Medium Shading 2 Accent 1" w:semiHidden="0" w:uiPriority="64" w:unhideWhenUsed="0"/>
+    <w:lsdException w:name="Medium List 1 Accent 1" w:semiHidden="0" w:uiPriority="65" w:unhideWhenUsed="0"/>
+    <w:lsdException w:name="Revision" w:unhideWhenUsed="0"/>
+    <w:lsdException w:name="List Paragraph" w:semiHidden="0" w:uiPriority="34" w:unhideWhenUsed="0" w:qFormat="1"/>
+    <w:lsdException w:name="Quote" w:semiHidden="0" w:uiPriority="29" w:unhideWhenUsed="0" w:qFormat="1"/>
+    <w:lsdException w:name="Intense Quote" w:semiHidden="0" w:uiPriority="30" w:unhideWhenUsed="0" w:qFormat="1"/>
+    <w:lsdException w:name="Medium List 2 Accent 1" w:semiHidden="0" w:uiPriority="66" w:unhideWhenUsed="0"/>
+    <w:lsdException w:name="Medium Grid 1 Accent 1" w:semiHidden="0" w:uiPriority="67" w:unhideWhenUsed="0"/>
+    <w:lsdException w:name="Medium Grid 2 Accent 1" w:semiHidden="0" w:uiPriority="68" w:unhideWhenUsed="0"/>
+    <w:lsdException w:name="Medium Grid 3 Accent 1" w:semiHidden="0" w:uiPriority="69" w:unhideWhenUsed="0"/>
+    <w:lsdException w:name="Dark List Accent 1" w:semiHidden="0" w:uiPriority="70" w:unhideWhenUsed="0"/>
+    <w:lsdException w:name="Colorful Shading Accent 1" w:semiHidden="0" w:uiPriority="71" w:unhideWhenUsed="0"/>
+    <w:lsdException w:name="Colorful List Accent 1" w:semiHidden="0" w:uiPriority="72" w:unhideWhenUsed="0"/>
+    <w:lsdException w:name="Colorful Grid Accent 1" w:semiHidden="0" w:uiPriority="73" w:unhideWhenUsed="0"/>
+    <w:lsdException w:name="Light Shading Accent 2" w:semiHidden="0" w:uiPriority="60" w:unhideWhenUsed="0"/>
+    <w:lsdException w:name="Light List Accent 2" w:semiHidden="0" w:uiPriority="61" w:unhideWhenUsed="0"/>
+    <w:lsdException w:name="Light Grid Accent 2" w:semiHidden="0" w:uiPriority="62" w:unhideWhenUsed="0"/>
+    <w:lsdException w:name="Medium Shading 1 Accent 2" w:semiHidden="0" w:uiPriority="63" w:unhideWhenUsed="0"/>
+    <w:lsdException w:name="Medium Shading 2 Accent 2" w:semiHidden="0" w:uiPriority="64" w:unhideWhenUsed="0"/>
+    <w:lsdException w:name="Medium List 1 Accent 2" w:semiHidden="0" w:uiPriority="65" w:unhideWhenUsed="0"/>
+    <w:lsdException w:name="Medium List 2 Accent 2" w:semiHidden="0" w:uiPriority="66" w:unhideWhenUsed="0"/>
+    <w:lsdException w:name="Medium Grid 1 Accent 2" w:semiHidden="0" w:uiPriority="67" w:unhideWhenUsed="0"/>
+    <w:lsdException w:name="Medium Grid 2 Accent 2" w:semiHidden="0" w:uiPriority="68" w:unhideWhenUsed="0"/>
+    <w:lsdException w:name="Medium Grid 3 Accent 2" w:semiHidden="0" w:uiPriority="69" w:unhideWhenUsed="0"/>
+    <w:lsdException w:name="Dark List Accent 2" w:semiHidden="0" w:uiPriority="70" w:unhideWhenUsed="0"/>
+    <w:lsdException w:name="Colorful Shading Accent 2" w:semiHidden="0" w:uiPriority="71" w:unhideWhenUsed="0"/>
+    <w:lsdException w:name="Colorful List Accent 2" w:semiHidden="0" w:uiPriority="72" w:unhideWhenUsed="0"/>
+    <w:lsdException w:name="Colorful Grid Accent 2" w:semiHidden="0" w:uiPriority="73" w:unhideWhenUsed="0"/>
+    <w:lsdException w:name="Light Shading Accent 3" w:semiHidden="0" w:uiPriority="60" w:unhideWhenUsed="0"/>
+    <w:lsdException w:name="Light List Accent 3" w:semiHidden="0" w:uiPriority="61" w:unhideWhenUsed="0"/>
+    <w:lsdException w:name="Light Grid Accent 3" w:semiHidden="0" w:uiPriority="62" w:unhideWhenUsed="0"/>
+    <w:lsdException w:name="Medium Shading 1 Accent 3" w:semiHidden="0" w:uiPriority="63" w:unhideWhenUsed="0"/>
+    <w:lsdException w:name="Medium Shading 2 Accent 3" w:semiHidden="0" w:uiPriority="64" w:unhideWhenUsed="0"/>
+    <w:lsdException w:name="Medium List 1 Accent 3" w:semiHidden="0" w:uiPriority="65" w:unhideWhenUsed="0"/>
+    <w:lsdException w:name="Medium List 2 Accent 3" w:semiHidden="0" w:uiPriority="66" w:unhideWhenUsed="0"/>
+    <w:lsdException w:name="Medium Grid 1 Accent 3" w:semiHidden="0" w:uiPriority="67" w:unhideWhenUsed="0"/>
+    <w:lsdException w:name="Medium Grid 2 Accent 3" w:semiHidden="0" w:uiPriority="68" w:unhideWhenUsed="0"/>
+    <w:lsdException w:name="Medium Grid 3 Accent 3" w:semiHidden="0" w:uiPriority="69" w:unhideWhenUsed="0"/>
+    <w:lsdException w:name="Dark List Accent 3" w:semiHidden="0" w:uiPriority="70" w:unhideWhenUsed="0"/>
+    <w:lsdException w:name="Colorful Shading Accent 3" w:semiHidden="0" w:uiPriority="71" w:unhideWhenUsed="0"/>
+    <w:lsdException w:name="Colorful List Accent 3" w:semiHidden="0" w:uiPriority="72" w:unhideWhenUsed="0"/>
+    <w:lsdException w:name="Colorful Grid Accent 3" w:semiHidden="0" w:uiPriority="73" w:unhideWhenUsed="0"/>
+    <w:lsdException w:name="Light Shading Accent 4" w:semiHidden="0" w:uiPriority="60" w:unhideWhenUsed="0"/>
+    <w:lsdException w:name="Light List Accent 4" w:semiHidden="0" w:uiPriority="61" w:unhideWhenUsed="0"/>
+    <w:lsdException w:name="Light Grid Accent 4" w:semiHidden="0" w:uiPriority="62" w:unhideWhenUsed="0"/>
+    <w:lsdException w:name="Medium Shading 1 Accent 4" w:semiHidden="0" w:uiPriority="63" w:unhideWhenUsed="0"/>
+    <w:lsdException w:name="Medium Shading 2 Accent 4" w:semiHidden="0" w:uiPriority="64" w:unhideWhenUsed="0"/>
+    <w:lsdException w:name="Medium List 1 Accent 4" w:semiHidden="0" w:uiPriority="65" w:unhideWhenUsed="0"/>
+    <w:lsdException w:name="Medium List 2 Accent 4" w:semiHidden="0" w:uiPriority="66" w:unhideWhenUsed="0"/>
+    <w:lsdException w:name="Medium Grid 1 Accent 4" w:semiHidden="0" w:uiPriority="67" w:unhideWhenUsed="0"/>
+    <w:lsdException w:name="Medium Grid 2 Accent 4" w:semiHidden="0" w:uiPriority="68" w:unhideWhenUsed="0"/>
+    <w:lsdException w:name="Medium Grid 3 Accent 4" w:semiHidden="0" w:uiPriority="69" w:unhideWhenUsed="0"/>
+    <w:lsdException w:name="Dark List Accent 4" w:semiHidden="0" w:uiPriority="70" w:unhideWhenUsed="0"/>
+    <w:lsdException w:name="Colorful Shading Accent 4" w:semiHidden="0" w:uiPriority="71" w:unhideWhenUsed="0"/>
+    <w:lsdException w:name="Colorful List Accent 4" w:semiHidden="0" w:uiPriority="72" w:unhideWhenUsed="0"/>
+    <w:lsdException w:name="Colorful Grid Accent 4" w:semiHidden="0" w:uiPriority="73" w:unhideWhenUsed="0"/>
+    <w:lsdException w:name="Light Shading Accent 5" w:semiHidden="0" w:uiPriority="60" w:unhideWhenUsed="0"/>
+    <w:lsdException w:name="Light List Accent 5" w:semiHidden="0" w:uiPriority="61" w:unhideWhenUsed="0"/>
+    <w:lsdException w:name="Light Grid Accent 5" w:semiHidden="0" w:uiPriority="62" w:unhideWhenUsed="0"/>
+    <w:lsdException w:name="Medium Shading 1 Accent 5" w:semiHidden="0" w:uiPriority="63" w:unhideWhenUsed="0"/>
+    <w:lsdException w:name="Medium Shading 2 Accent 5" w:semiHidden="0" w:uiPriority="64" w:unhideWhenUsed="0"/>
+    <w:lsdException w:name="Medium List 1 Accent 5" w:semiHidden="0" w:uiPriority="65" w:unhideWhenUsed="0"/>
+    <w:lsdException w:name="Medium List 2 Accent 5" w:semiHidden="0" w:uiPriority="66" w:unhideWhenUsed="0"/>
+    <w:lsdException w:name="Medium Grid 1 Accent 5" w:semiHidden="0" w:uiPriority="67" w:unhideWhenUsed="0"/>
+    <w:lsdException w:name="Medium Grid 2 Accent 5" w:semiHidden="0" w:uiPriority="68" w:unhideWhenUsed="0"/>
+    <w:lsdException w:name="Medium Grid 3 Accent 5" w:semiHidden="0" w:uiPriority="69" w:unhideWhenUsed="0"/>
+    <w:lsdException w:name="Dark List Accent 5" w:semiHidden="0" w:uiPriority="70" w:unhideWhenUsed="0"/>
+    <w:lsdException w:name="Colorful Shading Accent 5" w:semiHidden="0" w:uiPriority="71" w:unhideWhenUsed="0"/>
+    <w:lsdException w:name="Colorful List Accent 5" w:semiHidden="0" w:uiPriority="72" w:unhideWhenUsed="0"/>
+    <w:lsdException w:name="Colorful Grid Accent 5" w:semiHidden="0" w:uiPriority="73" w:unhideWhenUsed="0"/>
+    <w:lsdException w:name="Light Shading Accent 6" w:semiHidden="0" w:uiPriority="60" w:unhideWhenUsed="0"/>
+    <w:lsdException w:name="Light List Accent 6" w:semiHidden="0" w:uiPriority="61" w:unhideWhenUsed="0"/>
+    <w:lsdException w:name="Light Grid Accent 6" w:semiHidden="0" w:uiPriority="62" w:unhideWhenUsed="0"/>
+    <w:lsdException w:name="Medium Shading 1 Accent 6" w:semiHidden="0" w:uiPriority="63" w:unhideWhenUsed="0"/>
+    <w:lsdException w:name="Medium Shading 2 Accent 6" w:semiHidden="0" w:uiPriority="64" w:unhideWhenUsed="0"/>
+    <w:lsdException w:name="Medium List 1 Accent 6" w:semiHidden="0" w:uiPriority="65" w:unhideWhenUsed="0"/>
+    <w:lsdException w:name="Medium List 2 Accent 6" w:semiHidden="0" w:uiPriority="66" w:unhideWhenUsed="0"/>
+    <w:lsdException w:name="Medium Grid 1 Accent 6" w:semiHidden="0" w:uiPriority="67" w:unhideWhenUsed="0"/>
+    <w:lsdException w:name="Medium Grid 2 Accent 6" w:semiHidden="0" w:uiPriority="68" w:unhideWhenUsed="0"/>
+    <w:lsdException w:name="Medium Grid 3 Accent 6" w:semiHidden="0" w:uiPriority="69" w:unhideWhenUsed="0"/>
+    <w:lsdException w:name="Dark List Accent 6" w:semiHidden="0" w:uiPriority="70" w:unhideWhenUsed="0"/>
+    <w:lsdException w:name="Colorful Shading Accent 6" w:semiHidden="0" w:uiPriority="71" w:unhideWhenUsed="0"/>
+    <w:lsdException w:name="Colorful List Accent 6" w:semiHidden="0" w:uiPriority="72" w:unhideWhenUsed="0"/>
+    <w:lsdException w:name="Colorful Grid Accent 6" w:semiHidden="0" w:uiPriority="73" w:unhideWhenUsed="0"/>
+    <w:lsdException w:name="Subtle Emphasis" w:semiHidden="0" w:uiPriority="19" w:unhideWhenUsed="0" w:qFormat="1"/>
+    <w:lsdException w:name="Intense Emphasis" w:semiHidden="0" w:uiPriority="21" w:unhideWhenUsed="0" w:qFormat="1"/>
+    <w:lsdException w:name="Subtle Reference" w:semiHidden="0" w:uiPriority="31" w:unhideWhenUsed="0" w:qFormat="1"/>
+    <w:lsdException w:name="Intense Reference" w:semiHidden="0" w:uiPriority="32" w:unhideWhenUsed="0" w:qFormat="1"/>
+    <w:lsdException w:name="Book Title" w:semiHidden="0" w:uiPriority="33" w:unhideWhenUsed="0" w:qFormat="1"/>
+    <w:lsdException w:name="Bibliography" w:uiPriority="37"/>
+    <w:lsdException w:name="TOC Heading" w:uiPriority="39" w:qFormat="1"/>
   </w:latentStyles>
   <w:style w:type="paragraph" w:default="1" w:styleId="Normal">
     <w:name w:val="Normal"/>
     <w:qFormat/>
+    <w:rsid w:val="006C50F5"/>
   </w:style>
   <w:style w:type="paragraph" w:styleId="Ttulo1">
     <w:name w:val="heading 1"/>
@@ -7354,6 +6852,7 @@
     <w:uiPriority w:val="99"/>
     <w:semiHidden/>
     <w:unhideWhenUsed/>
+    <w:qFormat/>
     <w:tblPr>
       <w:tblInd w:w="0" w:type="dxa"/>
       <w:tblCellMar>
@@ -7396,11 +6895,11 @@
       <w:szCs w:val="32"/>
     </w:rPr>
   </w:style>
-  <w:style w:type="paragraph" w:styleId="Puesto">
+  <w:style w:type="paragraph" w:styleId="Ttulo">
     <w:name w:val="Title"/>
     <w:basedOn w:val="Normal"/>
     <w:next w:val="Normal"/>
-    <w:link w:val="PuestoCar"/>
+    <w:link w:val="TtuloCar"/>
     <w:uiPriority w:val="10"/>
     <w:qFormat/>
     <w:rsid w:val="000A4845"/>
@@ -7416,10 +6915,10 @@
       <w:szCs w:val="56"/>
     </w:rPr>
   </w:style>
-  <w:style w:type="character" w:customStyle="1" w:styleId="PuestoCar">
-    <w:name w:val="Puesto Car"/>
+  <w:style w:type="character" w:customStyle="1" w:styleId="TtuloCar">
+    <w:name w:val="Título Car"/>
     <w:basedOn w:val="Fuentedeprrafopredeter"/>
-    <w:link w:val="Puesto"/>
+    <w:link w:val="Ttulo"/>
     <w:uiPriority w:val="10"/>
     <w:rsid w:val="000A4845"/>
     <w:rPr>
@@ -7506,6 +7005,36 @@
       <w:lang w:eastAsia="es-AR"/>
     </w:rPr>
   </w:style>
+  <w:style w:type="paragraph" w:styleId="Textodeglobo">
+    <w:name w:val="Balloon Text"/>
+    <w:basedOn w:val="Normal"/>
+    <w:link w:val="TextodegloboCar"/>
+    <w:uiPriority w:val="99"/>
+    <w:semiHidden/>
+    <w:unhideWhenUsed/>
+    <w:rsid w:val="00F52610"/>
+    <w:pPr>
+      <w:spacing w:after="0" w:line="240" w:lineRule="auto"/>
+    </w:pPr>
+    <w:rPr>
+      <w:rFonts w:ascii="Tahoma" w:hAnsi="Tahoma" w:cs="Tahoma"/>
+      <w:sz w:val="16"/>
+      <w:szCs w:val="16"/>
+    </w:rPr>
+  </w:style>
+  <w:style w:type="character" w:customStyle="1" w:styleId="TextodegloboCar">
+    <w:name w:val="Texto de globo Car"/>
+    <w:basedOn w:val="Fuentedeprrafopredeter"/>
+    <w:link w:val="Textodeglobo"/>
+    <w:uiPriority w:val="99"/>
+    <w:semiHidden/>
+    <w:rsid w:val="00F52610"/>
+    <w:rPr>
+      <w:rFonts w:ascii="Tahoma" w:hAnsi="Tahoma" w:cs="Tahoma"/>
+      <w:sz w:val="16"/>
+      <w:szCs w:val="16"/>
+    </w:rPr>
+  </w:style>
 </w:styles>
 </file>
 
@@ -7552,7 +7081,7 @@
     </a:clrScheme>
     <a:fontScheme name="Office">
       <a:majorFont>
-        <a:latin typeface="Calibri Light" panose="020F0302020204030204"/>
+        <a:latin typeface="Calibri Light"/>
         <a:ea typeface=""/>
         <a:cs typeface=""/>
         <a:font script="Jpan" typeface="ＭＳ ゴシック"/>
@@ -7587,7 +7116,7 @@
         <a:font script="Geor" typeface="Sylfaen"/>
       </a:majorFont>
       <a:minorFont>
-        <a:latin typeface="Calibri" panose="020F0502020204030204"/>
+        <a:latin typeface="Calibri"/>
         <a:ea typeface=""/>
         <a:cs typeface=""/>
         <a:font script="Jpan" typeface="ＭＳ 明朝"/>
@@ -7764,7 +7293,7 @@
   <a:extraClrSchemeLst/>
   <a:extLst>
     <a:ext uri="{05A4C25C-085E-4340-85A3-A5531E510DB2}">
-      <thm15:themeFamily xmlns:thm15="http://schemas.microsoft.com/office/thememl/2012/main" name="Office Theme" id="{62F939B6-93AF-4DB8-9C6B-D6C7DFDC589F}" vid="{4A3C46E8-61CC-4603-A589-7422A47A8E4A}"/>
+      <thm15:themeFamily xmlns:thm15="http://schemas.microsoft.com/office/thememl/2012/main" xmlns="" name="Office Theme" id="{62F939B6-93AF-4DB8-9C6B-D6C7DFDC589F}" vid="{4A3C46E8-61CC-4603-A589-7422A47A8E4A}"/>
     </a:ext>
   </a:extLst>
 </a:theme>

</xml_diff>